<commit_message>
Changes in spelling mistakes
</commit_message>
<xml_diff>
--- a/1.Literature Review/Literature Review.docx
+++ b/1.Literature Review/Literature Review.docx
@@ -408,25 +408,7 @@
           <w:sz w:val="24"/>
           <w:szCs w:val="24"/>
         </w:rPr>
-        <w:t xml:space="preserve"> and Asif (2019) was the </w:t>
-      </w:r>
-      <w:proofErr w:type="spellStart"/>
-      <w:r>
-        <w:rPr>
-          <w:rFonts w:ascii="Times New Roman" w:hAnsi="Times New Roman" w:cs="Times New Roman"/>
-          <w:sz w:val="24"/>
-          <w:szCs w:val="24"/>
-        </w:rPr>
-        <w:t>Wifi</w:t>
-      </w:r>
-      <w:proofErr w:type="spellEnd"/>
-      <w:r>
-        <w:rPr>
-          <w:rFonts w:ascii="Times New Roman" w:hAnsi="Times New Roman" w:cs="Times New Roman"/>
-          <w:sz w:val="24"/>
-          <w:szCs w:val="24"/>
-        </w:rPr>
-        <w:t xml:space="preserve"> Pineapple Nano 6th generation device. Such </w:t>
+        <w:t xml:space="preserve"> and Asif (2019) was the Wifi Pineapple Nano 6th generation device. Such </w:t>
       </w:r>
       <w:r>
         <w:rPr>
@@ -838,25 +820,7 @@
           <w:sz w:val="24"/>
           <w:szCs w:val="24"/>
         </w:rPr>
-        <w:t xml:space="preserve"> (2015) had also set up the drone with a GPS antenna to allow the user to locate and point all the access points. This was done through the use of the </w:t>
-      </w:r>
-      <w:proofErr w:type="spellStart"/>
-      <w:r>
-        <w:rPr>
-          <w:rFonts w:ascii="Times New Roman" w:hAnsi="Times New Roman" w:cs="Times New Roman"/>
-          <w:sz w:val="24"/>
-          <w:szCs w:val="24"/>
-        </w:rPr>
-        <w:t>wifi</w:t>
-      </w:r>
-      <w:proofErr w:type="spellEnd"/>
-      <w:r>
-        <w:rPr>
-          <w:rFonts w:ascii="Times New Roman" w:hAnsi="Times New Roman" w:cs="Times New Roman"/>
-          <w:sz w:val="24"/>
-          <w:szCs w:val="24"/>
-        </w:rPr>
-        <w:t xml:space="preserve"> signal strength in order to be able to understand the network structure. In </w:t>
+        <w:t xml:space="preserve"> (2015) had also set up the drone with a GPS antenna to allow the user to locate and point all the access points. This was done through the use of the wifi signal strength in order to be able to understand the network structure. In </w:t>
       </w:r>
       <w:r>
         <w:rPr>
@@ -965,25 +929,7 @@
           <w:sz w:val="24"/>
           <w:szCs w:val="24"/>
         </w:rPr>
-        <w:t xml:space="preserve"> and Asif, (2019) highlighted that a Wi-Fi pineapple could be used to coordinate an attack with a set of tools already pre-configured where one can perform a man-in-the-middle attack, denial of service and de-authentication attacks. A similar system which is very useful in this kind of scenario is ‘Fruity-</w:t>
-      </w:r>
-      <w:proofErr w:type="spellStart"/>
-      <w:r>
-        <w:rPr>
-          <w:rFonts w:ascii="Times New Roman" w:hAnsi="Times New Roman" w:cs="Times New Roman"/>
-          <w:sz w:val="24"/>
-          <w:szCs w:val="24"/>
-        </w:rPr>
-        <w:t>Wifi</w:t>
-      </w:r>
-      <w:proofErr w:type="spellEnd"/>
-      <w:r>
-        <w:rPr>
-          <w:rFonts w:ascii="Times New Roman" w:hAnsi="Times New Roman" w:cs="Times New Roman"/>
-          <w:sz w:val="24"/>
-          <w:szCs w:val="24"/>
-        </w:rPr>
-        <w:t xml:space="preserve">’. This is a tool which can be implemented on a raspberry pi without the need for extra hardware like </w:t>
+        <w:t xml:space="preserve"> and Asif, (2019) highlighted that a Wi-Fi pineapple could be used to coordinate an attack with a set of tools already pre-configured where one can perform a man-in-the-middle attack, denial of service and de-authentication attacks. A similar system which is very useful in this kind of scenario is ‘Fruity-Wifi’. This is a tool which can be implemented on a raspberry pi without the need for extra hardware like </w:t>
       </w:r>
       <w:proofErr w:type="spellStart"/>
       <w:r>
@@ -1168,18 +1114,30 @@
           <w:sz w:val="24"/>
           <w:szCs w:val="24"/>
         </w:rPr>
-        <w:t xml:space="preserve"> Aircrack-ng attack would not be possible. Following the process of the four-way handshake, the penetration tester needs to conduct a dictionary attack [1]. Carranza et al (2018) emphasized that with the use of the Aircrack-ng command, there is a probability for one to use a wordlist which can be pre-defined or constructed with another command. This is done in order to be able to find the password of the access point. Sometimes, this process may be seen as a burden due to the amount of time needed to conduct such complex tests. This researcher stated that when the passwords are very complex or uncommon, the time might range from either an hour to days.</w:t>
-      </w:r>
-    </w:p>
-    <w:p>
-      <w:pPr>
+        <w:t xml:space="preserve"> Aircrack-ng attack would not be possible. Following the process of the four-way handshake, the penetration tester needs to conduct a dictionary attack </w:t>
+      </w:r>
+      <w:r>
+        <w:rPr>
+          <w:rFonts w:ascii="Times New Roman" w:hAnsi="Times New Roman" w:cs="Times New Roman"/>
+          <w:sz w:val="24"/>
+          <w:szCs w:val="24"/>
+        </w:rPr>
+        <w:t>Figure 2.1</w:t>
+      </w:r>
+      <w:r>
+        <w:rPr>
+          <w:rFonts w:ascii="Times New Roman" w:hAnsi="Times New Roman" w:cs="Times New Roman"/>
+          <w:sz w:val="24"/>
+          <w:szCs w:val="24"/>
+        </w:rPr>
+        <w:t>. Carranza et al (2018) emphasized that with the use of the Aircrack-ng command, there is a probability for one to use a wordlist which can be pre-defined or constructed with another command. This is done in order to be able to find the password of the access point. Sometimes, this process may be seen as a burden due to the amount of time needed to conduct such complex tests. This researcher stated that when the passwords are very complex or uncommon, the time might range from either an hour to days.</w:t>
+      </w:r>
+    </w:p>
+    <w:p>
+      <w:pPr>
+        <w:keepNext/>
         <w:spacing w:line="480" w:lineRule="auto"/>
         <w:jc w:val="center"/>
-        <w:rPr>
-          <w:rFonts w:ascii="Times New Roman" w:hAnsi="Times New Roman" w:cs="Times New Roman"/>
-          <w:sz w:val="24"/>
-          <w:szCs w:val="24"/>
-        </w:rPr>
       </w:pPr>
       <w:r>
         <w:rPr>
@@ -1251,34 +1209,52 @@
     </w:p>
     <w:p>
       <w:pPr>
+        <w:pStyle w:val="Caption"/>
+        <w:rPr>
+          <w:rFonts w:cs="Times New Roman"/>
+          <w:szCs w:val="24"/>
+        </w:rPr>
+      </w:pPr>
+      <w:r>
+        <w:t xml:space="preserve">Figure </w:t>
+      </w:r>
+      <w:fldSimple w:instr=" STYLEREF 1 \s ">
+        <w:r>
+          <w:rPr>
+            <w:noProof/>
+          </w:rPr>
+          <w:t>2</w:t>
+        </w:r>
+      </w:fldSimple>
+      <w:r>
+        <w:t>.</w:t>
+      </w:r>
+      <w:fldSimple w:instr=" SEQ Figure \* ARABIC \s 1 ">
+        <w:r>
+          <w:rPr>
+            <w:noProof/>
+          </w:rPr>
+          <w:t>1</w:t>
+        </w:r>
+      </w:fldSimple>
+      <w:r>
+        <w:t xml:space="preserve"> - </w:t>
+      </w:r>
+      <w:r>
+        <w:t>Dictionary attack Procedure</w:t>
+      </w:r>
+    </w:p>
+    <w:p>
+      <w:pPr>
+        <w:pStyle w:val="Heading3"/>
+      </w:pPr>
+      <w:r>
+        <w:t xml:space="preserve"> Network Scanning</w:t>
+      </w:r>
+    </w:p>
+    <w:p>
+      <w:pPr>
         <w:spacing w:line="480" w:lineRule="auto"/>
-        <w:jc w:val="center"/>
-        <w:rPr>
-          <w:rFonts w:ascii="Times New Roman" w:hAnsi="Times New Roman" w:cs="Times New Roman"/>
-          <w:sz w:val="24"/>
-          <w:szCs w:val="24"/>
-        </w:rPr>
-      </w:pPr>
-      <w:r>
-        <w:rPr>
-          <w:rFonts w:ascii="Times New Roman" w:hAnsi="Times New Roman" w:cs="Times New Roman"/>
-          <w:sz w:val="24"/>
-          <w:szCs w:val="24"/>
-        </w:rPr>
-        <w:t>Figure 1: Dictionary attack Procedure</w:t>
-      </w:r>
-    </w:p>
-    <w:p>
-      <w:pPr>
-        <w:pStyle w:val="Heading3"/>
-      </w:pPr>
-      <w:r>
-        <w:t xml:space="preserve"> Network Scanning</w:t>
-      </w:r>
-    </w:p>
-    <w:p>
-      <w:pPr>
-        <w:spacing w:line="480" w:lineRule="auto"/>
         <w:rPr>
           <w:rFonts w:ascii="Times New Roman" w:hAnsi="Times New Roman" w:cs="Times New Roman"/>
           <w:sz w:val="24"/>
@@ -1307,7 +1283,16 @@
           <w:sz w:val="24"/>
           <w:szCs w:val="24"/>
         </w:rPr>
-        <w:t xml:space="preserve"> and more vital information.  Such information and access can lead to either a back door or a vulnerability. To strengthen this point, </w:t>
+        <w:t xml:space="preserve"> and more vital information.  Such information and access can lead to either a back door or a vulnerability. To strengthen this point</w:t>
+      </w:r>
+      <w:bookmarkStart w:id="0" w:name="_Hlk41738711"/>
+      <w:r>
+        <w:rPr>
+          <w:rFonts w:ascii="Times New Roman" w:hAnsi="Times New Roman" w:cs="Times New Roman"/>
+          <w:sz w:val="24"/>
+          <w:szCs w:val="24"/>
+        </w:rPr>
+        <w:t xml:space="preserve">, </w:t>
       </w:r>
       <w:proofErr w:type="spellStart"/>
       <w:r>
@@ -1329,6 +1314,7 @@
         </w:rPr>
         <w:t>, O., &amp; Asif, R. (2019)</w:t>
       </w:r>
+      <w:bookmarkEnd w:id="0"/>
       <w:r>
         <w:rPr>
           <w:rFonts w:ascii="Times New Roman" w:eastAsia="Times New Roman" w:hAnsi="Times New Roman" w:cs="Times New Roman"/>
@@ -1441,6 +1427,7 @@
         </w:rPr>
         <w:t xml:space="preserve">also emphasised the importance of network scanning. </w:t>
       </w:r>
+      <w:bookmarkStart w:id="1" w:name="_Hlk41738771"/>
       <w:proofErr w:type="spellStart"/>
       <w:r>
         <w:rPr>
@@ -1496,7 +1483,16 @@
           <w:sz w:val="24"/>
           <w:szCs w:val="24"/>
         </w:rPr>
-        <w:t xml:space="preserve"> also described how scanning will be used to construct and shape the attack that will be conducted on the internal network.</w:t>
+        <w:t xml:space="preserve"> </w:t>
+      </w:r>
+      <w:bookmarkEnd w:id="1"/>
+      <w:r>
+        <w:rPr>
+          <w:rFonts w:ascii="Times New Roman" w:hAnsi="Times New Roman" w:cs="Times New Roman"/>
+          <w:sz w:val="24"/>
+          <w:szCs w:val="24"/>
+        </w:rPr>
+        <w:t>also described how scanning will be used to construct and shape the attack that will be conducted on the internal network.</w:t>
       </w:r>
     </w:p>
     <w:p>
@@ -1557,19 +1553,167 @@
       </w:pPr>
       <w:r>
         <w:rPr>
-          <w:rFonts w:ascii="Times New Roman" w:hAnsi="Times New Roman" w:cs="Times New Roman"/>
           <w:noProof/>
+        </w:rPr>
+        <mc:AlternateContent>
+          <mc:Choice Requires="wps">
+            <w:drawing>
+              <wp:anchor distT="0" distB="0" distL="114300" distR="114300" simplePos="0" relativeHeight="251661312" behindDoc="0" locked="0" layoutInCell="1" allowOverlap="1" wp14:anchorId="2E1C97A6" wp14:editId="399DD96A">
+                <wp:simplePos x="0" y="0"/>
+                <wp:positionH relativeFrom="column">
+                  <wp:posOffset>825500</wp:posOffset>
+                </wp:positionH>
+                <wp:positionV relativeFrom="paragraph">
+                  <wp:posOffset>4525645</wp:posOffset>
+                </wp:positionV>
+                <wp:extent cx="4084955" cy="635"/>
+                <wp:effectExtent l="0" t="0" r="0" b="0"/>
+                <wp:wrapTopAndBottom/>
+                <wp:docPr id="3" name="Text Box 3"/>
+                <wp:cNvGraphicFramePr/>
+                <a:graphic xmlns:a="http://schemas.openxmlformats.org/drawingml/2006/main">
+                  <a:graphicData uri="http://schemas.microsoft.com/office/word/2010/wordprocessingShape">
+                    <wps:wsp>
+                      <wps:cNvSpPr txBox="1"/>
+                      <wps:spPr>
+                        <a:xfrm>
+                          <a:off x="0" y="0"/>
+                          <a:ext cx="4084955" cy="635"/>
+                        </a:xfrm>
+                        <a:prstGeom prst="rect">
+                          <a:avLst/>
+                        </a:prstGeom>
+                        <a:solidFill>
+                          <a:prstClr val="white"/>
+                        </a:solidFill>
+                        <a:ln>
+                          <a:noFill/>
+                        </a:ln>
+                      </wps:spPr>
+                      <wps:txbx>
+                        <w:txbxContent>
+                          <w:p>
+                            <w:pPr>
+                              <w:pStyle w:val="Caption"/>
+                              <w:rPr>
+                                <w:rFonts w:cs="Times New Roman"/>
+                                <w:noProof/>
+                                <w:szCs w:val="24"/>
+                              </w:rPr>
+                            </w:pPr>
+                            <w:r>
+                              <w:t xml:space="preserve">Figure </w:t>
+                            </w:r>
+                            <w:fldSimple w:instr=" STYLEREF 1 \s ">
+                              <w:r>
+                                <w:rPr>
+                                  <w:noProof/>
+                                </w:rPr>
+                                <w:t>2</w:t>
+                              </w:r>
+                            </w:fldSimple>
+                            <w:r>
+                              <w:t>.</w:t>
+                            </w:r>
+                            <w:fldSimple w:instr=" SEQ Figure \* ARABIC \s 1 ">
+                              <w:r>
+                                <w:rPr>
+                                  <w:noProof/>
+                                </w:rPr>
+                                <w:t>2</w:t>
+                              </w:r>
+                            </w:fldSimple>
+                            <w:r>
+                              <w:t xml:space="preserve"> - </w:t>
+                            </w:r>
+                            <w:r>
+                              <w:t>Man-in-the-middle attack</w:t>
+                            </w:r>
+                          </w:p>
+                        </w:txbxContent>
+                      </wps:txbx>
+                      <wps:bodyPr rot="0" spcFirstLastPara="0" vertOverflow="overflow" horzOverflow="overflow" vert="horz" wrap="square" lIns="0" tIns="0" rIns="0" bIns="0" numCol="1" spcCol="0" rtlCol="0" fromWordArt="0" anchor="t" anchorCtr="0" forceAA="0" compatLnSpc="1">
+                        <a:prstTxWarp prst="textNoShape">
+                          <a:avLst/>
+                        </a:prstTxWarp>
+                        <a:spAutoFit/>
+                      </wps:bodyPr>
+                    </wps:wsp>
+                  </a:graphicData>
+                </a:graphic>
+              </wp:anchor>
+            </w:drawing>
+          </mc:Choice>
+          <mc:Fallback>
+            <w:pict>
+              <v:shapetype w14:anchorId="2E1C97A6" id="_x0000_t202" coordsize="21600,21600" o:spt="202" path="m,l,21600r21600,l21600,xe">
+                <v:stroke joinstyle="miter"/>
+                <v:path gradientshapeok="t" o:connecttype="rect"/>
+              </v:shapetype>
+              <v:shape id="Text Box 3" o:spid="_x0000_s1026" type="#_x0000_t202" style="position:absolute;margin-left:65pt;margin-top:356.35pt;width:321.65pt;height:.05pt;z-index:251661312;visibility:visible;mso-wrap-style:square;mso-wrap-distance-left:9pt;mso-wrap-distance-top:0;mso-wrap-distance-right:9pt;mso-wrap-distance-bottom:0;mso-position-horizontal:absolute;mso-position-horizontal-relative:text;mso-position-vertical:absolute;mso-position-vertical-relative:text;v-text-anchor:top" o:gfxdata="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" stroked="f">
+                <v:textbox style="mso-fit-shape-to-text:t" inset="0,0,0,0">
+                  <w:txbxContent>
+                    <w:p>
+                      <w:pPr>
+                        <w:pStyle w:val="Caption"/>
+                        <w:rPr>
+                          <w:rFonts w:cs="Times New Roman"/>
+                          <w:noProof/>
+                          <w:szCs w:val="24"/>
+                        </w:rPr>
+                      </w:pPr>
+                      <w:r>
+                        <w:t xml:space="preserve">Figure </w:t>
+                      </w:r>
+                      <w:fldSimple w:instr=" STYLEREF 1 \s ">
+                        <w:r>
+                          <w:rPr>
+                            <w:noProof/>
+                          </w:rPr>
+                          <w:t>2</w:t>
+                        </w:r>
+                      </w:fldSimple>
+                      <w:r>
+                        <w:t>.</w:t>
+                      </w:r>
+                      <w:fldSimple w:instr=" SEQ Figure \* ARABIC \s 1 ">
+                        <w:r>
+                          <w:rPr>
+                            <w:noProof/>
+                          </w:rPr>
+                          <w:t>2</w:t>
+                        </w:r>
+                      </w:fldSimple>
+                      <w:r>
+                        <w:t xml:space="preserve"> - </w:t>
+                      </w:r>
+                      <w:r>
+                        <w:t>Man-in-the-middle attack</w:t>
+                      </w:r>
+                    </w:p>
+                  </w:txbxContent>
+                </v:textbox>
+                <w10:wrap type="topAndBottom"/>
+              </v:shape>
+            </w:pict>
+          </mc:Fallback>
+        </mc:AlternateContent>
+      </w:r>
+      <w:r>
+        <w:rPr>
+          <w:rFonts w:ascii="Times New Roman" w:hAnsi="Times New Roman" w:cs="Times New Roman"/>
+          <w:noProof/>
           <w:sz w:val="24"/>
           <w:szCs w:val="24"/>
         </w:rPr>
         <w:drawing>
-          <wp:anchor distT="0" distB="0" distL="114300" distR="114300" simplePos="0" relativeHeight="251659264" behindDoc="1" locked="0" layoutInCell="1" allowOverlap="1" wp14:anchorId="325BE4B7" wp14:editId="10E8DFAE">
+          <wp:anchor distT="0" distB="0" distL="114300" distR="114300" simplePos="0" relativeHeight="251659264" behindDoc="1" locked="0" layoutInCell="1" allowOverlap="1" wp14:anchorId="325BE4B7" wp14:editId="1CEEA365">
             <wp:simplePos x="0" y="0"/>
             <wp:positionH relativeFrom="column">
-              <wp:posOffset>759724</wp:posOffset>
+              <wp:posOffset>825961</wp:posOffset>
             </wp:positionH>
             <wp:positionV relativeFrom="paragraph">
-              <wp:posOffset>1677670</wp:posOffset>
+              <wp:posOffset>2392565</wp:posOffset>
             </wp:positionV>
             <wp:extent cx="4084955" cy="2076450"/>
             <wp:effectExtent l="0" t="0" r="0" b="0"/>
@@ -1631,7 +1775,60 @@
           <w:sz w:val="24"/>
           <w:szCs w:val="24"/>
         </w:rPr>
-        <w:t>In a man-in-the-middle attack, the tester will act as an intermediate connection between the access point and the client. This will allow the tester to capture any data which will be transferred from the legitimate client to the network. (Paper 4) states that first the network is scanned, and the network is mapped with all the clients that are connected. The device between the legitimate client and access point will mimic the mac address of the legitimate device so that the administrators will not know that they are being monitored.</w:t>
+        <w:t xml:space="preserve">In a man-in-the-middle attack, the tester will act as an intermediate connection between the access point and the client. This will allow the tester to capture any data which will be transferred from the legitimate client to the network. </w:t>
+      </w:r>
+      <w:proofErr w:type="spellStart"/>
+      <w:r>
+        <w:rPr>
+          <w:rFonts w:ascii="Times New Roman" w:eastAsia="Times New Roman" w:hAnsi="Times New Roman" w:cs="Times New Roman"/>
+          <w:sz w:val="24"/>
+          <w:szCs w:val="24"/>
+          <w:lang w:eastAsia="en-GB"/>
+        </w:rPr>
+        <w:t>Westerlund</w:t>
+      </w:r>
+      <w:proofErr w:type="spellEnd"/>
+      <w:r>
+        <w:rPr>
+          <w:rFonts w:ascii="Times New Roman" w:eastAsia="Times New Roman" w:hAnsi="Times New Roman" w:cs="Times New Roman"/>
+          <w:sz w:val="24"/>
+          <w:szCs w:val="24"/>
+          <w:lang w:eastAsia="en-GB"/>
+        </w:rPr>
+        <w:t>, O., &amp; Asif, R. (2019)</w:t>
+      </w:r>
+      <w:r>
+        <w:rPr>
+          <w:rFonts w:ascii="Times New Roman" w:eastAsia="Times New Roman" w:hAnsi="Times New Roman" w:cs="Times New Roman"/>
+          <w:sz w:val="24"/>
+          <w:szCs w:val="24"/>
+          <w:lang w:eastAsia="en-GB"/>
+        </w:rPr>
+        <w:t xml:space="preserve"> </w:t>
+      </w:r>
+      <w:r>
+        <w:rPr>
+          <w:rFonts w:ascii="Times New Roman" w:hAnsi="Times New Roman" w:cs="Times New Roman"/>
+          <w:sz w:val="24"/>
+          <w:szCs w:val="24"/>
+        </w:rPr>
+        <w:t xml:space="preserve">states that first the network is scanned, and the network is mapped with all the clients that are connected. </w:t>
+      </w:r>
+      <w:r>
+        <w:rPr>
+          <w:rFonts w:ascii="Times New Roman" w:hAnsi="Times New Roman" w:cs="Times New Roman"/>
+          <w:sz w:val="24"/>
+          <w:szCs w:val="24"/>
+        </w:rPr>
+        <w:t>As can be seen in Figure 2.2 t</w:t>
+      </w:r>
+      <w:r>
+        <w:rPr>
+          <w:rFonts w:ascii="Times New Roman" w:hAnsi="Times New Roman" w:cs="Times New Roman"/>
+          <w:sz w:val="24"/>
+          <w:szCs w:val="24"/>
+        </w:rPr>
+        <w:t>he device between the legitimate client and access point will mimic the mac address of the legitimate device so that the administrators will not know that they are being monitored.</w:t>
       </w:r>
     </w:p>
     <w:p>
@@ -1644,14 +1841,6 @@
           <w:szCs w:val="24"/>
         </w:rPr>
       </w:pPr>
-      <w:r>
-        <w:rPr>
-          <w:rFonts w:ascii="Times New Roman" w:hAnsi="Times New Roman" w:cs="Times New Roman"/>
-          <w:sz w:val="24"/>
-          <w:szCs w:val="24"/>
-        </w:rPr>
-        <w:t>Figure 2: Man-in-the-middle attack</w:t>
-      </w:r>
     </w:p>
     <w:p>
       <w:pPr>
@@ -3273,47 +3462,6 @@
           <w:lang w:eastAsia="en-GB"/>
         </w:rPr>
         <w:t xml:space="preserve"> ?</w:t>
-      </w:r>
-    </w:p>
-    <w:p>
-      <w:pPr>
-        <w:spacing w:before="100" w:beforeAutospacing="1" w:after="100" w:afterAutospacing="1" w:line="240" w:lineRule="auto"/>
-        <w:ind w:left="480" w:hanging="480"/>
-        <w:rPr>
-          <w:rFonts w:ascii="Times New Roman" w:eastAsia="Times New Roman" w:hAnsi="Times New Roman" w:cs="Times New Roman"/>
-          <w:sz w:val="24"/>
-          <w:szCs w:val="24"/>
-          <w:lang w:eastAsia="en-GB"/>
-        </w:rPr>
-      </w:pPr>
-      <w:r>
-        <w:rPr>
-          <w:rFonts w:ascii="Times New Roman" w:eastAsia="Times New Roman" w:hAnsi="Times New Roman" w:cs="Times New Roman"/>
-          <w:sz w:val="24"/>
-          <w:szCs w:val="24"/>
-          <w:lang w:eastAsia="en-GB"/>
-        </w:rPr>
-        <w:t>Pieters, W. (2010). Reve{</w:t>
-      </w:r>
-      <w:proofErr w:type="spellStart"/>
-      <w:r>
-        <w:rPr>
-          <w:rFonts w:ascii="Times New Roman" w:eastAsia="Times New Roman" w:hAnsi="Times New Roman" w:cs="Times New Roman"/>
-          <w:sz w:val="24"/>
-          <w:szCs w:val="24"/>
-          <w:lang w:eastAsia="en-GB"/>
-        </w:rPr>
-        <w:t>a,i</w:t>
-      </w:r>
-      <w:proofErr w:type="spellEnd"/>
-      <w:r>
-        <w:rPr>
-          <w:rFonts w:ascii="Times New Roman" w:eastAsia="Times New Roman" w:hAnsi="Times New Roman" w:cs="Times New Roman"/>
-          <w:sz w:val="24"/>
-          <w:szCs w:val="24"/>
-          <w:lang w:eastAsia="en-GB"/>
-        </w:rPr>
-        <w:t>}ling the risks: A phenomenology of information security. Techne: Research in Philosophy and Technology, 14(3), 194–206. https://doi.org/10.5840/techne201014321</w:t>
       </w:r>
     </w:p>
     <w:p>
@@ -5195,7 +5343,7 @@
 </file>
 
 <file path=customXml/itemProps1.xml><?xml version="1.0" encoding="utf-8"?>
-<ds:datastoreItem xmlns:ds="http://schemas.openxmlformats.org/officeDocument/2006/customXml" ds:itemID="{8FC629DD-E3E3-4759-A400-52DA96E423AE}">
+<ds:datastoreItem xmlns:ds="http://schemas.openxmlformats.org/officeDocument/2006/customXml" ds:itemID="{69CF1CE4-EE93-45A7-880B-F22B568553A7}">
   <ds:schemaRefs>
     <ds:schemaRef ds:uri="http://schemas.openxmlformats.org/officeDocument/2006/bibliography"/>
   </ds:schemaRefs>

</xml_diff>